<commit_message>
Updated usermanual to have screen shots and instructions on how to user the program
</commit_message>
<xml_diff>
--- a/doc/BenjaminEvansAbrahamPonceProject.docx
+++ b/doc/BenjaminEvansAbrahamPonceProject.docx
@@ -8712,6 +8712,16 @@
     </w:p>
     <w:p>
       <w:pPr>
+        <w:ind w:left="360"/>
+        <w:rPr>
+          <w:rFonts w:ascii="Times New Roman" w:hAnsi="Times New Roman" w:cs="Times New Roman"/>
+          <w:sz w:val="24"/>
+          <w:szCs w:val="24"/>
+        </w:rPr>
+      </w:pPr>
+    </w:p>
+    <w:p>
+      <w:pPr>
         <w:pStyle w:val="ListParagraph"/>
         <w:numPr>
           <w:ilvl w:val="0"/>
@@ -8729,7 +8739,128 @@
           <w:sz w:val="24"/>
           <w:szCs w:val="24"/>
         </w:rPr>
+        <w:lastRenderedPageBreak/>
         <w:t>Create a new project.</w:t>
+      </w:r>
+    </w:p>
+    <w:p>
+      <w:pPr>
+        <w:pStyle w:val="ListParagraph"/>
+        <w:rPr>
+          <w:rFonts w:ascii="Times New Roman" w:hAnsi="Times New Roman" w:cs="Times New Roman"/>
+          <w:sz w:val="24"/>
+          <w:szCs w:val="24"/>
+        </w:rPr>
+      </w:pPr>
+    </w:p>
+    <w:p>
+      <w:pPr>
+        <w:pStyle w:val="ListParagraph"/>
+        <w:rPr>
+          <w:rFonts w:ascii="Times New Roman" w:hAnsi="Times New Roman" w:cs="Times New Roman"/>
+          <w:sz w:val="24"/>
+          <w:szCs w:val="24"/>
+        </w:rPr>
+      </w:pPr>
+      <w:r>
+        <w:rPr>
+          <w:noProof/>
+        </w:rPr>
+        <w:drawing>
+          <wp:inline distT="0" distB="0" distL="0" distR="0" wp14:anchorId="19B06A4E" wp14:editId="70D00ADF">
+            <wp:extent cx="5943600" cy="3341370"/>
+            <wp:effectExtent l="0" t="0" r="0" b="0"/>
+            <wp:docPr id="1" name="Picture 1"/>
+            <wp:cNvGraphicFramePr>
+              <a:graphicFrameLocks xmlns:a="http://schemas.openxmlformats.org/drawingml/2006/main" noChangeAspect="1"/>
+            </wp:cNvGraphicFramePr>
+            <a:graphic xmlns:a="http://schemas.openxmlformats.org/drawingml/2006/main">
+              <a:graphicData uri="http://schemas.openxmlformats.org/drawingml/2006/picture">
+                <pic:pic xmlns:pic="http://schemas.openxmlformats.org/drawingml/2006/picture">
+                  <pic:nvPicPr>
+                    <pic:cNvPr id="1" name=""/>
+                    <pic:cNvPicPr/>
+                  </pic:nvPicPr>
+                  <pic:blipFill>
+                    <a:blip r:embed="rId7"/>
+                    <a:stretch>
+                      <a:fillRect/>
+                    </a:stretch>
+                  </pic:blipFill>
+                  <pic:spPr>
+                    <a:xfrm>
+                      <a:off x="0" y="0"/>
+                      <a:ext cx="5943600" cy="3341370"/>
+                    </a:xfrm>
+                    <a:prstGeom prst="rect">
+                      <a:avLst/>
+                    </a:prstGeom>
+                  </pic:spPr>
+                </pic:pic>
+              </a:graphicData>
+            </a:graphic>
+          </wp:inline>
+        </w:drawing>
+      </w:r>
+    </w:p>
+    <w:p>
+      <w:pPr>
+        <w:pStyle w:val="ListParagraph"/>
+        <w:rPr>
+          <w:rFonts w:ascii="Times New Roman" w:hAnsi="Times New Roman" w:cs="Times New Roman"/>
+          <w:sz w:val="24"/>
+          <w:szCs w:val="24"/>
+        </w:rPr>
+      </w:pPr>
+    </w:p>
+    <w:p>
+      <w:pPr>
+        <w:pStyle w:val="ListParagraph"/>
+        <w:rPr>
+          <w:rFonts w:ascii="Times New Roman" w:hAnsi="Times New Roman" w:cs="Times New Roman"/>
+          <w:sz w:val="24"/>
+          <w:szCs w:val="24"/>
+        </w:rPr>
+      </w:pPr>
+      <w:r>
+        <w:rPr>
+          <w:noProof/>
+        </w:rPr>
+        <w:drawing>
+          <wp:inline distT="0" distB="0" distL="0" distR="0" wp14:anchorId="49585179" wp14:editId="097BAA18">
+            <wp:extent cx="5943600" cy="3341370"/>
+            <wp:effectExtent l="0" t="0" r="0" b="0"/>
+            <wp:docPr id="2" name="Picture 2"/>
+            <wp:cNvGraphicFramePr>
+              <a:graphicFrameLocks xmlns:a="http://schemas.openxmlformats.org/drawingml/2006/main" noChangeAspect="1"/>
+            </wp:cNvGraphicFramePr>
+            <a:graphic xmlns:a="http://schemas.openxmlformats.org/drawingml/2006/main">
+              <a:graphicData uri="http://schemas.openxmlformats.org/drawingml/2006/picture">
+                <pic:pic xmlns:pic="http://schemas.openxmlformats.org/drawingml/2006/picture">
+                  <pic:nvPicPr>
+                    <pic:cNvPr id="1" name=""/>
+                    <pic:cNvPicPr/>
+                  </pic:nvPicPr>
+                  <pic:blipFill>
+                    <a:blip r:embed="rId8"/>
+                    <a:stretch>
+                      <a:fillRect/>
+                    </a:stretch>
+                  </pic:blipFill>
+                  <pic:spPr>
+                    <a:xfrm>
+                      <a:off x="0" y="0"/>
+                      <a:ext cx="5943600" cy="3341370"/>
+                    </a:xfrm>
+                    <a:prstGeom prst="rect">
+                      <a:avLst/>
+                    </a:prstGeom>
+                  </pic:spPr>
+                </pic:pic>
+              </a:graphicData>
+            </a:graphic>
+          </wp:inline>
+        </w:drawing>
       </w:r>
     </w:p>
     <w:p>
@@ -8775,51 +8906,63 @@
     <w:p>
       <w:pPr>
         <w:pStyle w:val="ListParagraph"/>
-        <w:numPr>
-          <w:ilvl w:val="0"/>
-          <w:numId w:val="1"/>
-        </w:numPr>
-        <w:rPr>
-          <w:rFonts w:ascii="Times New Roman" w:hAnsi="Times New Roman" w:cs="Times New Roman"/>
-          <w:sz w:val="24"/>
-          <w:szCs w:val="24"/>
-        </w:rPr>
-      </w:pPr>
-      <w:r>
-        <w:rPr>
-          <w:rFonts w:ascii="Times New Roman" w:hAnsi="Times New Roman" w:cs="Times New Roman"/>
-          <w:sz w:val="24"/>
-          <w:szCs w:val="24"/>
+        <w:rPr>
+          <w:rFonts w:ascii="Times New Roman" w:hAnsi="Times New Roman" w:cs="Times New Roman"/>
+          <w:sz w:val="24"/>
+          <w:szCs w:val="24"/>
+        </w:rPr>
+      </w:pPr>
+      <w:r>
+        <w:rPr>
+          <w:noProof/>
         </w:rPr>
         <w:lastRenderedPageBreak/>
-        <w:t xml:space="preserve">Right click the project, hover over </w:t>
-      </w:r>
-      <w:r>
-        <w:rPr>
-          <w:rFonts w:ascii="Times New Roman" w:hAnsi="Times New Roman" w:cs="Times New Roman"/>
-          <w:sz w:val="24"/>
-          <w:szCs w:val="24"/>
-          <w:u w:val="single"/>
-        </w:rPr>
-        <w:t>build path</w:t>
-      </w:r>
-      <w:r>
-        <w:rPr>
-          <w:rFonts w:ascii="Times New Roman" w:hAnsi="Times New Roman" w:cs="Times New Roman"/>
-          <w:sz w:val="24"/>
-          <w:szCs w:val="24"/>
-        </w:rPr>
-        <w:t xml:space="preserve"> and select </w:t>
-      </w:r>
-      <w:r>
-        <w:rPr>
-          <w:rFonts w:ascii="Times New Roman" w:hAnsi="Times New Roman" w:cs="Times New Roman"/>
-          <w:sz w:val="24"/>
-          <w:szCs w:val="24"/>
-          <w:u w:val="single"/>
-        </w:rPr>
-        <w:t>add external archives</w:t>
-      </w:r>
+        <w:drawing>
+          <wp:inline distT="0" distB="0" distL="0" distR="0" wp14:anchorId="157934A5" wp14:editId="48354479">
+            <wp:extent cx="5943600" cy="3341370"/>
+            <wp:effectExtent l="0" t="0" r="0" b="0"/>
+            <wp:docPr id="3" name="Picture 3"/>
+            <wp:cNvGraphicFramePr>
+              <a:graphicFrameLocks xmlns:a="http://schemas.openxmlformats.org/drawingml/2006/main" noChangeAspect="1"/>
+            </wp:cNvGraphicFramePr>
+            <a:graphic xmlns:a="http://schemas.openxmlformats.org/drawingml/2006/main">
+              <a:graphicData uri="http://schemas.openxmlformats.org/drawingml/2006/picture">
+                <pic:pic xmlns:pic="http://schemas.openxmlformats.org/drawingml/2006/picture">
+                  <pic:nvPicPr>
+                    <pic:cNvPr id="1" name=""/>
+                    <pic:cNvPicPr/>
+                  </pic:nvPicPr>
+                  <pic:blipFill>
+                    <a:blip r:embed="rId9"/>
+                    <a:stretch>
+                      <a:fillRect/>
+                    </a:stretch>
+                  </pic:blipFill>
+                  <pic:spPr>
+                    <a:xfrm>
+                      <a:off x="0" y="0"/>
+                      <a:ext cx="5943600" cy="3341370"/>
+                    </a:xfrm>
+                    <a:prstGeom prst="rect">
+                      <a:avLst/>
+                    </a:prstGeom>
+                  </pic:spPr>
+                </pic:pic>
+              </a:graphicData>
+            </a:graphic>
+          </wp:inline>
+        </w:drawing>
+      </w:r>
+    </w:p>
+    <w:p>
+      <w:pPr>
+        <w:pStyle w:val="ListParagraph"/>
+        <w:rPr>
+          <w:rFonts w:ascii="Times New Roman" w:hAnsi="Times New Roman" w:cs="Times New Roman"/>
+          <w:sz w:val="24"/>
+          <w:szCs w:val="24"/>
+        </w:rPr>
+      </w:pPr>
     </w:p>
     <w:p>
       <w:pPr>
@@ -8840,51 +8983,83 @@
           <w:sz w:val="24"/>
           <w:szCs w:val="24"/>
         </w:rPr>
-        <w:t xml:space="preserve">Navigate to where the </w:t>
-      </w:r>
-      <w:proofErr w:type="spellStart"/>
-      <w:r>
-        <w:rPr>
-          <w:rFonts w:ascii="Times New Roman" w:hAnsi="Times New Roman" w:cs="Times New Roman"/>
-          <w:sz w:val="24"/>
-          <w:szCs w:val="24"/>
-        </w:rPr>
-        <w:t>postgresql</w:t>
-      </w:r>
-      <w:proofErr w:type="spellEnd"/>
-      <w:r>
-        <w:rPr>
-          <w:rFonts w:ascii="Times New Roman" w:hAnsi="Times New Roman" w:cs="Times New Roman"/>
-          <w:sz w:val="24"/>
-          <w:szCs w:val="24"/>
-        </w:rPr>
-        <w:t xml:space="preserve"> </w:t>
-      </w:r>
-      <w:proofErr w:type="spellStart"/>
-      <w:r>
-        <w:rPr>
-          <w:rFonts w:ascii="Times New Roman" w:hAnsi="Times New Roman" w:cs="Times New Roman"/>
-          <w:sz w:val="24"/>
-          <w:szCs w:val="24"/>
-        </w:rPr>
-        <w:t>jdbc</w:t>
-      </w:r>
-      <w:proofErr w:type="spellEnd"/>
-      <w:r>
-        <w:rPr>
-          <w:rFonts w:ascii="Times New Roman" w:hAnsi="Times New Roman" w:cs="Times New Roman"/>
-          <w:sz w:val="24"/>
-          <w:szCs w:val="24"/>
-        </w:rPr>
-        <w:t xml:space="preserve"> jar file is located on your local machine</w:t>
-      </w:r>
-      <w:r>
-        <w:rPr>
-          <w:rFonts w:ascii="Times New Roman" w:hAnsi="Times New Roman" w:cs="Times New Roman"/>
-          <w:sz w:val="24"/>
-          <w:szCs w:val="24"/>
-        </w:rPr>
-        <w:t xml:space="preserve"> and select it and press ok</w:t>
+        <w:t xml:space="preserve">Right click the project, hover over </w:t>
+      </w:r>
+      <w:r>
+        <w:rPr>
+          <w:rFonts w:ascii="Times New Roman" w:hAnsi="Times New Roman" w:cs="Times New Roman"/>
+          <w:sz w:val="24"/>
+          <w:szCs w:val="24"/>
+          <w:u w:val="single"/>
+        </w:rPr>
+        <w:t>build path</w:t>
+      </w:r>
+      <w:r>
+        <w:rPr>
+          <w:rFonts w:ascii="Times New Roman" w:hAnsi="Times New Roman" w:cs="Times New Roman"/>
+          <w:sz w:val="24"/>
+          <w:szCs w:val="24"/>
+        </w:rPr>
+        <w:t xml:space="preserve"> and select </w:t>
+      </w:r>
+      <w:r>
+        <w:rPr>
+          <w:rFonts w:ascii="Times New Roman" w:hAnsi="Times New Roman" w:cs="Times New Roman"/>
+          <w:sz w:val="24"/>
+          <w:szCs w:val="24"/>
+          <w:u w:val="single"/>
+        </w:rPr>
+        <w:t>add external archives</w:t>
+      </w:r>
+    </w:p>
+    <w:p>
+      <w:pPr>
+        <w:pStyle w:val="ListParagraph"/>
+        <w:rPr>
+          <w:rFonts w:ascii="Times New Roman" w:hAnsi="Times New Roman" w:cs="Times New Roman"/>
+          <w:sz w:val="24"/>
+          <w:szCs w:val="24"/>
+        </w:rPr>
+      </w:pPr>
+      <w:r>
+        <w:rPr>
+          <w:noProof/>
+        </w:rPr>
+        <w:drawing>
+          <wp:inline distT="0" distB="0" distL="0" distR="0" wp14:anchorId="1193CB5D" wp14:editId="314A5B62">
+            <wp:extent cx="5943600" cy="3341370"/>
+            <wp:effectExtent l="0" t="0" r="0" b="0"/>
+            <wp:docPr id="5" name="Picture 5"/>
+            <wp:cNvGraphicFramePr>
+              <a:graphicFrameLocks xmlns:a="http://schemas.openxmlformats.org/drawingml/2006/main" noChangeAspect="1"/>
+            </wp:cNvGraphicFramePr>
+            <a:graphic xmlns:a="http://schemas.openxmlformats.org/drawingml/2006/main">
+              <a:graphicData uri="http://schemas.openxmlformats.org/drawingml/2006/picture">
+                <pic:pic xmlns:pic="http://schemas.openxmlformats.org/drawingml/2006/picture">
+                  <pic:nvPicPr>
+                    <pic:cNvPr id="1" name=""/>
+                    <pic:cNvPicPr/>
+                  </pic:nvPicPr>
+                  <pic:blipFill>
+                    <a:blip r:embed="rId10"/>
+                    <a:stretch>
+                      <a:fillRect/>
+                    </a:stretch>
+                  </pic:blipFill>
+                  <pic:spPr>
+                    <a:xfrm>
+                      <a:off x="0" y="0"/>
+                      <a:ext cx="5943600" cy="3341370"/>
+                    </a:xfrm>
+                    <a:prstGeom prst="rect">
+                      <a:avLst/>
+                    </a:prstGeom>
+                  </pic:spPr>
+                </pic:pic>
+              </a:graphicData>
+            </a:graphic>
+          </wp:inline>
+        </w:drawing>
       </w:r>
     </w:p>
     <w:p>
@@ -8906,6 +9081,123 @@
           <w:sz w:val="24"/>
           <w:szCs w:val="24"/>
         </w:rPr>
+        <w:t xml:space="preserve">Navigate to where the </w:t>
+      </w:r>
+      <w:proofErr w:type="spellStart"/>
+      <w:r>
+        <w:rPr>
+          <w:rFonts w:ascii="Times New Roman" w:hAnsi="Times New Roman" w:cs="Times New Roman"/>
+          <w:sz w:val="24"/>
+          <w:szCs w:val="24"/>
+        </w:rPr>
+        <w:t>postgresql</w:t>
+      </w:r>
+      <w:proofErr w:type="spellEnd"/>
+      <w:r>
+        <w:rPr>
+          <w:rFonts w:ascii="Times New Roman" w:hAnsi="Times New Roman" w:cs="Times New Roman"/>
+          <w:sz w:val="24"/>
+          <w:szCs w:val="24"/>
+        </w:rPr>
+        <w:t xml:space="preserve"> </w:t>
+      </w:r>
+      <w:proofErr w:type="spellStart"/>
+      <w:r>
+        <w:rPr>
+          <w:rFonts w:ascii="Times New Roman" w:hAnsi="Times New Roman" w:cs="Times New Roman"/>
+          <w:sz w:val="24"/>
+          <w:szCs w:val="24"/>
+        </w:rPr>
+        <w:t>jdbc</w:t>
+      </w:r>
+      <w:proofErr w:type="spellEnd"/>
+      <w:r>
+        <w:rPr>
+          <w:rFonts w:ascii="Times New Roman" w:hAnsi="Times New Roman" w:cs="Times New Roman"/>
+          <w:sz w:val="24"/>
+          <w:szCs w:val="24"/>
+        </w:rPr>
+        <w:t xml:space="preserve"> jar file is located on your local machine</w:t>
+      </w:r>
+      <w:r>
+        <w:rPr>
+          <w:rFonts w:ascii="Times New Roman" w:hAnsi="Times New Roman" w:cs="Times New Roman"/>
+          <w:sz w:val="24"/>
+          <w:szCs w:val="24"/>
+        </w:rPr>
+        <w:t xml:space="preserve"> and select it and press ok</w:t>
+      </w:r>
+    </w:p>
+    <w:p>
+      <w:pPr>
+        <w:pStyle w:val="ListParagraph"/>
+        <w:rPr>
+          <w:rFonts w:ascii="Times New Roman" w:hAnsi="Times New Roman" w:cs="Times New Roman"/>
+          <w:sz w:val="24"/>
+          <w:szCs w:val="24"/>
+        </w:rPr>
+      </w:pPr>
+      <w:r>
+        <w:rPr>
+          <w:noProof/>
+        </w:rPr>
+        <w:lastRenderedPageBreak/>
+        <w:drawing>
+          <wp:inline distT="0" distB="0" distL="0" distR="0" wp14:anchorId="7D167E8F" wp14:editId="1C359709">
+            <wp:extent cx="5943600" cy="3341370"/>
+            <wp:effectExtent l="0" t="0" r="0" b="0"/>
+            <wp:docPr id="6" name="Picture 6"/>
+            <wp:cNvGraphicFramePr>
+              <a:graphicFrameLocks xmlns:a="http://schemas.openxmlformats.org/drawingml/2006/main" noChangeAspect="1"/>
+            </wp:cNvGraphicFramePr>
+            <a:graphic xmlns:a="http://schemas.openxmlformats.org/drawingml/2006/main">
+              <a:graphicData uri="http://schemas.openxmlformats.org/drawingml/2006/picture">
+                <pic:pic xmlns:pic="http://schemas.openxmlformats.org/drawingml/2006/picture">
+                  <pic:nvPicPr>
+                    <pic:cNvPr id="1" name=""/>
+                    <pic:cNvPicPr/>
+                  </pic:nvPicPr>
+                  <pic:blipFill>
+                    <a:blip r:embed="rId11"/>
+                    <a:stretch>
+                      <a:fillRect/>
+                    </a:stretch>
+                  </pic:blipFill>
+                  <pic:spPr>
+                    <a:xfrm>
+                      <a:off x="0" y="0"/>
+                      <a:ext cx="5943600" cy="3341370"/>
+                    </a:xfrm>
+                    <a:prstGeom prst="rect">
+                      <a:avLst/>
+                    </a:prstGeom>
+                  </pic:spPr>
+                </pic:pic>
+              </a:graphicData>
+            </a:graphic>
+          </wp:inline>
+        </w:drawing>
+      </w:r>
+    </w:p>
+    <w:p>
+      <w:pPr>
+        <w:pStyle w:val="ListParagraph"/>
+        <w:numPr>
+          <w:ilvl w:val="0"/>
+          <w:numId w:val="1"/>
+        </w:numPr>
+        <w:rPr>
+          <w:rFonts w:ascii="Times New Roman" w:hAnsi="Times New Roman" w:cs="Times New Roman"/>
+          <w:sz w:val="24"/>
+          <w:szCs w:val="24"/>
+        </w:rPr>
+      </w:pPr>
+      <w:r>
+        <w:rPr>
+          <w:rFonts w:ascii="Times New Roman" w:hAnsi="Times New Roman" w:cs="Times New Roman"/>
+          <w:sz w:val="24"/>
+          <w:szCs w:val="24"/>
+        </w:rPr>
         <w:t xml:space="preserve">In the package explorer right click the JDBCProject.java file hover over </w:t>
       </w:r>
       <w:r>
@@ -8941,6 +9233,862 @@
           <w:szCs w:val="24"/>
         </w:rPr>
         <w:t xml:space="preserve">  </w:t>
+      </w:r>
+    </w:p>
+    <w:p>
+      <w:pPr>
+        <w:pStyle w:val="ListParagraph"/>
+        <w:rPr>
+          <w:rFonts w:ascii="Times New Roman" w:hAnsi="Times New Roman" w:cs="Times New Roman"/>
+          <w:sz w:val="24"/>
+          <w:szCs w:val="24"/>
+        </w:rPr>
+      </w:pPr>
+    </w:p>
+    <w:p>
+      <w:pPr>
+        <w:pStyle w:val="ListParagraph"/>
+        <w:rPr>
+          <w:rFonts w:ascii="Times New Roman" w:hAnsi="Times New Roman" w:cs="Times New Roman"/>
+          <w:sz w:val="24"/>
+          <w:szCs w:val="24"/>
+        </w:rPr>
+      </w:pPr>
+      <w:r>
+        <w:rPr>
+          <w:noProof/>
+        </w:rPr>
+        <w:drawing>
+          <wp:inline distT="0" distB="0" distL="0" distR="0" wp14:anchorId="285D9791" wp14:editId="1A41888C">
+            <wp:extent cx="5943600" cy="3341370"/>
+            <wp:effectExtent l="0" t="0" r="0" b="0"/>
+            <wp:docPr id="8" name="Picture 8"/>
+            <wp:cNvGraphicFramePr>
+              <a:graphicFrameLocks xmlns:a="http://schemas.openxmlformats.org/drawingml/2006/main" noChangeAspect="1"/>
+            </wp:cNvGraphicFramePr>
+            <a:graphic xmlns:a="http://schemas.openxmlformats.org/drawingml/2006/main">
+              <a:graphicData uri="http://schemas.openxmlformats.org/drawingml/2006/picture">
+                <pic:pic xmlns:pic="http://schemas.openxmlformats.org/drawingml/2006/picture">
+                  <pic:nvPicPr>
+                    <pic:cNvPr id="1" name=""/>
+                    <pic:cNvPicPr/>
+                  </pic:nvPicPr>
+                  <pic:blipFill>
+                    <a:blip r:embed="rId12"/>
+                    <a:stretch>
+                      <a:fillRect/>
+                    </a:stretch>
+                  </pic:blipFill>
+                  <pic:spPr>
+                    <a:xfrm>
+                      <a:off x="0" y="0"/>
+                      <a:ext cx="5943600" cy="3341370"/>
+                    </a:xfrm>
+                    <a:prstGeom prst="rect">
+                      <a:avLst/>
+                    </a:prstGeom>
+                  </pic:spPr>
+                </pic:pic>
+              </a:graphicData>
+            </a:graphic>
+          </wp:inline>
+        </w:drawing>
+      </w:r>
+    </w:p>
+    <w:p>
+      <w:pPr>
+        <w:pStyle w:val="ListParagraph"/>
+        <w:rPr>
+          <w:rFonts w:ascii="Times New Roman" w:hAnsi="Times New Roman" w:cs="Times New Roman"/>
+          <w:sz w:val="24"/>
+          <w:szCs w:val="24"/>
+        </w:rPr>
+      </w:pPr>
+    </w:p>
+    <w:p>
+      <w:pPr>
+        <w:pStyle w:val="ListParagraph"/>
+        <w:rPr>
+          <w:rFonts w:ascii="Times New Roman" w:hAnsi="Times New Roman" w:cs="Times New Roman"/>
+          <w:sz w:val="24"/>
+          <w:szCs w:val="24"/>
+        </w:rPr>
+      </w:pPr>
+      <w:r>
+        <w:rPr>
+          <w:noProof/>
+        </w:rPr>
+        <w:lastRenderedPageBreak/>
+        <w:drawing>
+          <wp:inline distT="0" distB="0" distL="0" distR="0" wp14:anchorId="6DA6FBBD" wp14:editId="1B82B901">
+            <wp:extent cx="5943600" cy="3341370"/>
+            <wp:effectExtent l="0" t="0" r="0" b="0"/>
+            <wp:docPr id="9" name="Picture 9"/>
+            <wp:cNvGraphicFramePr>
+              <a:graphicFrameLocks xmlns:a="http://schemas.openxmlformats.org/drawingml/2006/main" noChangeAspect="1"/>
+            </wp:cNvGraphicFramePr>
+            <a:graphic xmlns:a="http://schemas.openxmlformats.org/drawingml/2006/main">
+              <a:graphicData uri="http://schemas.openxmlformats.org/drawingml/2006/picture">
+                <pic:pic xmlns:pic="http://schemas.openxmlformats.org/drawingml/2006/picture">
+                  <pic:nvPicPr>
+                    <pic:cNvPr id="1" name=""/>
+                    <pic:cNvPicPr/>
+                  </pic:nvPicPr>
+                  <pic:blipFill>
+                    <a:blip r:embed="rId13"/>
+                    <a:stretch>
+                      <a:fillRect/>
+                    </a:stretch>
+                  </pic:blipFill>
+                  <pic:spPr>
+                    <a:xfrm>
+                      <a:off x="0" y="0"/>
+                      <a:ext cx="5943600" cy="3341370"/>
+                    </a:xfrm>
+                    <a:prstGeom prst="rect">
+                      <a:avLst/>
+                    </a:prstGeom>
+                  </pic:spPr>
+                </pic:pic>
+              </a:graphicData>
+            </a:graphic>
+          </wp:inline>
+        </w:drawing>
+      </w:r>
+    </w:p>
+    <w:p>
+      <w:pPr>
+        <w:pStyle w:val="ListParagraph"/>
+        <w:rPr>
+          <w:rFonts w:ascii="Times New Roman" w:hAnsi="Times New Roman" w:cs="Times New Roman"/>
+          <w:sz w:val="24"/>
+          <w:szCs w:val="24"/>
+        </w:rPr>
+      </w:pPr>
+    </w:p>
+    <w:p>
+      <w:pPr>
+        <w:pStyle w:val="ListParagraph"/>
+        <w:numPr>
+          <w:ilvl w:val="0"/>
+          <w:numId w:val="1"/>
+        </w:numPr>
+        <w:rPr>
+          <w:rFonts w:ascii="Times New Roman" w:hAnsi="Times New Roman" w:cs="Times New Roman"/>
+          <w:sz w:val="24"/>
+          <w:szCs w:val="24"/>
+        </w:rPr>
+      </w:pPr>
+      <w:r>
+        <w:rPr>
+          <w:rFonts w:ascii="Times New Roman" w:hAnsi="Times New Roman" w:cs="Times New Roman"/>
+          <w:sz w:val="24"/>
+          <w:szCs w:val="24"/>
+        </w:rPr>
+        <w:t xml:space="preserve">To add a project click on the </w:t>
+      </w:r>
+      <w:r>
+        <w:rPr>
+          <w:rFonts w:ascii="Times New Roman" w:hAnsi="Times New Roman" w:cs="Times New Roman"/>
+          <w:sz w:val="24"/>
+          <w:szCs w:val="24"/>
+          <w:u w:val="single"/>
+        </w:rPr>
+        <w:t>Add Project</w:t>
+      </w:r>
+      <w:r>
+        <w:rPr>
+          <w:rFonts w:ascii="Times New Roman" w:hAnsi="Times New Roman" w:cs="Times New Roman"/>
+          <w:sz w:val="24"/>
+          <w:szCs w:val="24"/>
+        </w:rPr>
+        <w:t xml:space="preserve"> and fill out each input field. When you have completed all the fields click the </w:t>
+      </w:r>
+      <w:r>
+        <w:rPr>
+          <w:rFonts w:ascii="Times New Roman" w:hAnsi="Times New Roman" w:cs="Times New Roman"/>
+          <w:sz w:val="24"/>
+          <w:szCs w:val="24"/>
+          <w:u w:val="single"/>
+        </w:rPr>
+        <w:t>Add Project</w:t>
+      </w:r>
+      <w:r>
+        <w:rPr>
+          <w:rFonts w:ascii="Times New Roman" w:hAnsi="Times New Roman" w:cs="Times New Roman"/>
+          <w:sz w:val="24"/>
+          <w:szCs w:val="24"/>
+        </w:rPr>
+        <w:t xml:space="preserve"> button. The status of your insert will be displayed in the text panel below</w:t>
+      </w:r>
+      <w:r>
+        <w:rPr>
+          <w:rFonts w:ascii="Times New Roman" w:hAnsi="Times New Roman" w:cs="Times New Roman"/>
+          <w:sz w:val="24"/>
+          <w:szCs w:val="24"/>
+          <w:u w:val="single"/>
+        </w:rPr>
+        <w:t xml:space="preserve"> </w:t>
+      </w:r>
+    </w:p>
+    <w:p>
+      <w:pPr>
+        <w:pStyle w:val="ListParagraph"/>
+        <w:rPr>
+          <w:rFonts w:ascii="Times New Roman" w:hAnsi="Times New Roman" w:cs="Times New Roman"/>
+          <w:sz w:val="24"/>
+          <w:szCs w:val="24"/>
+        </w:rPr>
+      </w:pPr>
+      <w:r>
+        <w:rPr>
+          <w:noProof/>
+        </w:rPr>
+        <w:drawing>
+          <wp:inline distT="0" distB="0" distL="0" distR="0" wp14:anchorId="456B67D3" wp14:editId="40289F53">
+            <wp:extent cx="5943600" cy="3341370"/>
+            <wp:effectExtent l="0" t="0" r="0" b="0"/>
+            <wp:docPr id="10" name="Picture 10"/>
+            <wp:cNvGraphicFramePr>
+              <a:graphicFrameLocks xmlns:a="http://schemas.openxmlformats.org/drawingml/2006/main" noChangeAspect="1"/>
+            </wp:cNvGraphicFramePr>
+            <a:graphic xmlns:a="http://schemas.openxmlformats.org/drawingml/2006/main">
+              <a:graphicData uri="http://schemas.openxmlformats.org/drawingml/2006/picture">
+                <pic:pic xmlns:pic="http://schemas.openxmlformats.org/drawingml/2006/picture">
+                  <pic:nvPicPr>
+                    <pic:cNvPr id="1" name=""/>
+                    <pic:cNvPicPr/>
+                  </pic:nvPicPr>
+                  <pic:blipFill>
+                    <a:blip r:embed="rId14"/>
+                    <a:stretch>
+                      <a:fillRect/>
+                    </a:stretch>
+                  </pic:blipFill>
+                  <pic:spPr>
+                    <a:xfrm>
+                      <a:off x="0" y="0"/>
+                      <a:ext cx="5943600" cy="3341370"/>
+                    </a:xfrm>
+                    <a:prstGeom prst="rect">
+                      <a:avLst/>
+                    </a:prstGeom>
+                  </pic:spPr>
+                </pic:pic>
+              </a:graphicData>
+            </a:graphic>
+          </wp:inline>
+        </w:drawing>
+      </w:r>
+    </w:p>
+    <w:p>
+      <w:pPr>
+        <w:pStyle w:val="ListParagraph"/>
+        <w:rPr>
+          <w:rFonts w:ascii="Times New Roman" w:hAnsi="Times New Roman" w:cs="Times New Roman"/>
+          <w:sz w:val="24"/>
+          <w:szCs w:val="24"/>
+        </w:rPr>
+      </w:pPr>
+    </w:p>
+    <w:p>
+      <w:pPr>
+        <w:pStyle w:val="ListParagraph"/>
+        <w:numPr>
+          <w:ilvl w:val="0"/>
+          <w:numId w:val="1"/>
+        </w:numPr>
+        <w:rPr>
+          <w:rFonts w:ascii="Times New Roman" w:hAnsi="Times New Roman" w:cs="Times New Roman"/>
+          <w:sz w:val="24"/>
+          <w:szCs w:val="24"/>
+        </w:rPr>
+      </w:pPr>
+      <w:r>
+        <w:rPr>
+          <w:rFonts w:ascii="Times New Roman" w:hAnsi="Times New Roman" w:cs="Times New Roman"/>
+          <w:sz w:val="24"/>
+          <w:szCs w:val="24"/>
+        </w:rPr>
+        <w:lastRenderedPageBreak/>
+        <w:t xml:space="preserve">To delete a project click the </w:t>
+      </w:r>
+      <w:r>
+        <w:rPr>
+          <w:rFonts w:ascii="Times New Roman" w:hAnsi="Times New Roman" w:cs="Times New Roman"/>
+          <w:sz w:val="24"/>
+          <w:szCs w:val="24"/>
+          <w:u w:val="single"/>
+        </w:rPr>
+        <w:t>Delete Project</w:t>
+      </w:r>
+      <w:r>
+        <w:rPr>
+          <w:rFonts w:ascii="Times New Roman" w:hAnsi="Times New Roman" w:cs="Times New Roman"/>
+          <w:sz w:val="24"/>
+          <w:szCs w:val="24"/>
+        </w:rPr>
+        <w:t xml:space="preserve"> tab, enter the Id of the project you wish to delete, and click the </w:t>
+      </w:r>
+      <w:r>
+        <w:rPr>
+          <w:rFonts w:ascii="Times New Roman" w:hAnsi="Times New Roman" w:cs="Times New Roman"/>
+          <w:sz w:val="24"/>
+          <w:szCs w:val="24"/>
+          <w:u w:val="single"/>
+        </w:rPr>
+        <w:t>Delete Project</w:t>
+      </w:r>
+      <w:r>
+        <w:rPr>
+          <w:rFonts w:ascii="Times New Roman" w:hAnsi="Times New Roman" w:cs="Times New Roman"/>
+          <w:sz w:val="24"/>
+          <w:szCs w:val="24"/>
+        </w:rPr>
+        <w:t xml:space="preserve"> button. The status of your delete will be displayed in the text panel below.</w:t>
+      </w:r>
+    </w:p>
+    <w:p>
+      <w:pPr>
+        <w:rPr>
+          <w:rFonts w:ascii="Times New Roman" w:hAnsi="Times New Roman" w:cs="Times New Roman"/>
+          <w:sz w:val="24"/>
+          <w:szCs w:val="24"/>
+        </w:rPr>
+      </w:pPr>
+      <w:r>
+        <w:rPr>
+          <w:noProof/>
+        </w:rPr>
+        <w:drawing>
+          <wp:inline distT="0" distB="0" distL="0" distR="0" wp14:anchorId="47E01E33" wp14:editId="0D1DBE57">
+            <wp:extent cx="5943600" cy="3341370"/>
+            <wp:effectExtent l="0" t="0" r="0" b="0"/>
+            <wp:docPr id="11" name="Picture 11"/>
+            <wp:cNvGraphicFramePr>
+              <a:graphicFrameLocks xmlns:a="http://schemas.openxmlformats.org/drawingml/2006/main" noChangeAspect="1"/>
+            </wp:cNvGraphicFramePr>
+            <a:graphic xmlns:a="http://schemas.openxmlformats.org/drawingml/2006/main">
+              <a:graphicData uri="http://schemas.openxmlformats.org/drawingml/2006/picture">
+                <pic:pic xmlns:pic="http://schemas.openxmlformats.org/drawingml/2006/picture">
+                  <pic:nvPicPr>
+                    <pic:cNvPr id="1" name=""/>
+                    <pic:cNvPicPr/>
+                  </pic:nvPicPr>
+                  <pic:blipFill>
+                    <a:blip r:embed="rId15"/>
+                    <a:stretch>
+                      <a:fillRect/>
+                    </a:stretch>
+                  </pic:blipFill>
+                  <pic:spPr>
+                    <a:xfrm>
+                      <a:off x="0" y="0"/>
+                      <a:ext cx="5943600" cy="3341370"/>
+                    </a:xfrm>
+                    <a:prstGeom prst="rect">
+                      <a:avLst/>
+                    </a:prstGeom>
+                  </pic:spPr>
+                </pic:pic>
+              </a:graphicData>
+            </a:graphic>
+          </wp:inline>
+        </w:drawing>
+      </w:r>
+    </w:p>
+    <w:p>
+      <w:pPr>
+        <w:pStyle w:val="ListParagraph"/>
+        <w:numPr>
+          <w:ilvl w:val="0"/>
+          <w:numId w:val="1"/>
+        </w:numPr>
+        <w:rPr>
+          <w:rFonts w:ascii="Times New Roman" w:hAnsi="Times New Roman" w:cs="Times New Roman"/>
+          <w:sz w:val="24"/>
+          <w:szCs w:val="24"/>
+        </w:rPr>
+      </w:pPr>
+      <w:r>
+        <w:rPr>
+          <w:rFonts w:ascii="Times New Roman" w:hAnsi="Times New Roman" w:cs="Times New Roman"/>
+          <w:sz w:val="24"/>
+          <w:szCs w:val="24"/>
+        </w:rPr>
+        <w:t>To add a Faculty member click the</w:t>
+      </w:r>
+      <w:r>
+        <w:rPr>
+          <w:rFonts w:ascii="Times New Roman" w:hAnsi="Times New Roman" w:cs="Times New Roman"/>
+          <w:sz w:val="24"/>
+          <w:szCs w:val="24"/>
+        </w:rPr>
+        <w:t xml:space="preserve"> </w:t>
+      </w:r>
+      <w:r>
+        <w:rPr>
+          <w:rFonts w:ascii="Times New Roman" w:hAnsi="Times New Roman" w:cs="Times New Roman"/>
+          <w:sz w:val="24"/>
+          <w:szCs w:val="24"/>
+          <w:u w:val="single"/>
+        </w:rPr>
+        <w:t>Add Faculty</w:t>
+      </w:r>
+      <w:r>
+        <w:rPr>
+          <w:rFonts w:ascii="Times New Roman" w:hAnsi="Times New Roman" w:cs="Times New Roman"/>
+          <w:sz w:val="24"/>
+          <w:szCs w:val="24"/>
+        </w:rPr>
+        <w:t xml:space="preserve"> tab, fill out all the input fields and click the </w:t>
+      </w:r>
+      <w:r>
+        <w:rPr>
+          <w:rFonts w:ascii="Times New Roman" w:hAnsi="Times New Roman" w:cs="Times New Roman"/>
+          <w:sz w:val="24"/>
+          <w:szCs w:val="24"/>
+          <w:u w:val="single"/>
+        </w:rPr>
+        <w:t xml:space="preserve">Add Faculty </w:t>
+      </w:r>
+      <w:r>
+        <w:rPr>
+          <w:rFonts w:ascii="Times New Roman" w:hAnsi="Times New Roman" w:cs="Times New Roman"/>
+          <w:sz w:val="24"/>
+          <w:szCs w:val="24"/>
+        </w:rPr>
+        <w:t xml:space="preserve">button. The status of your insert </w:t>
+      </w:r>
+      <w:r>
+        <w:rPr>
+          <w:rFonts w:ascii="Times New Roman" w:hAnsi="Times New Roman" w:cs="Times New Roman"/>
+          <w:sz w:val="24"/>
+          <w:szCs w:val="24"/>
+        </w:rPr>
+        <w:t>will be displayed in the text panel below.</w:t>
+      </w:r>
+    </w:p>
+    <w:p>
+      <w:pPr>
+        <w:pStyle w:val="ListParagraph"/>
+        <w:rPr>
+          <w:rFonts w:ascii="Times New Roman" w:hAnsi="Times New Roman" w:cs="Times New Roman"/>
+          <w:sz w:val="24"/>
+          <w:szCs w:val="24"/>
+        </w:rPr>
+      </w:pPr>
+    </w:p>
+    <w:p>
+      <w:pPr>
+        <w:pStyle w:val="ListParagraph"/>
+        <w:rPr>
+          <w:rFonts w:ascii="Times New Roman" w:hAnsi="Times New Roman" w:cs="Times New Roman"/>
+          <w:sz w:val="24"/>
+          <w:szCs w:val="24"/>
+        </w:rPr>
+      </w:pPr>
+      <w:r>
+        <w:rPr>
+          <w:noProof/>
+        </w:rPr>
+        <w:lastRenderedPageBreak/>
+        <w:drawing>
+          <wp:inline distT="0" distB="0" distL="0" distR="0" wp14:anchorId="256DF0B6" wp14:editId="71CB6190">
+            <wp:extent cx="5943600" cy="3341370"/>
+            <wp:effectExtent l="0" t="0" r="0" b="0"/>
+            <wp:docPr id="12" name="Picture 12"/>
+            <wp:cNvGraphicFramePr>
+              <a:graphicFrameLocks xmlns:a="http://schemas.openxmlformats.org/drawingml/2006/main" noChangeAspect="1"/>
+            </wp:cNvGraphicFramePr>
+            <a:graphic xmlns:a="http://schemas.openxmlformats.org/drawingml/2006/main">
+              <a:graphicData uri="http://schemas.openxmlformats.org/drawingml/2006/picture">
+                <pic:pic xmlns:pic="http://schemas.openxmlformats.org/drawingml/2006/picture">
+                  <pic:nvPicPr>
+                    <pic:cNvPr id="1" name=""/>
+                    <pic:cNvPicPr/>
+                  </pic:nvPicPr>
+                  <pic:blipFill>
+                    <a:blip r:embed="rId16"/>
+                    <a:stretch>
+                      <a:fillRect/>
+                    </a:stretch>
+                  </pic:blipFill>
+                  <pic:spPr>
+                    <a:xfrm>
+                      <a:off x="0" y="0"/>
+                      <a:ext cx="5943600" cy="3341370"/>
+                    </a:xfrm>
+                    <a:prstGeom prst="rect">
+                      <a:avLst/>
+                    </a:prstGeom>
+                  </pic:spPr>
+                </pic:pic>
+              </a:graphicData>
+            </a:graphic>
+          </wp:inline>
+        </w:drawing>
+      </w:r>
+    </w:p>
+    <w:p>
+      <w:pPr>
+        <w:pStyle w:val="ListParagraph"/>
+        <w:rPr>
+          <w:rFonts w:ascii="Times New Roman" w:hAnsi="Times New Roman" w:cs="Times New Roman"/>
+          <w:sz w:val="24"/>
+          <w:szCs w:val="24"/>
+        </w:rPr>
+      </w:pPr>
+    </w:p>
+    <w:p>
+      <w:pPr>
+        <w:pStyle w:val="ListParagraph"/>
+        <w:numPr>
+          <w:ilvl w:val="0"/>
+          <w:numId w:val="1"/>
+        </w:numPr>
+        <w:rPr>
+          <w:rFonts w:ascii="Times New Roman" w:hAnsi="Times New Roman" w:cs="Times New Roman"/>
+          <w:sz w:val="24"/>
+          <w:szCs w:val="24"/>
+        </w:rPr>
+      </w:pPr>
+      <w:r>
+        <w:rPr>
+          <w:rFonts w:ascii="Times New Roman" w:hAnsi="Times New Roman" w:cs="Times New Roman"/>
+          <w:sz w:val="24"/>
+          <w:szCs w:val="24"/>
+        </w:rPr>
+        <w:t xml:space="preserve">To </w:t>
+      </w:r>
+      <w:r>
+        <w:rPr>
+          <w:rFonts w:ascii="Times New Roman" w:hAnsi="Times New Roman" w:cs="Times New Roman"/>
+          <w:sz w:val="24"/>
+          <w:szCs w:val="24"/>
+        </w:rPr>
+        <w:t xml:space="preserve">delete a </w:t>
+      </w:r>
+      <w:r>
+        <w:rPr>
+          <w:rFonts w:ascii="Times New Roman" w:hAnsi="Times New Roman" w:cs="Times New Roman"/>
+          <w:sz w:val="24"/>
+          <w:szCs w:val="24"/>
+        </w:rPr>
+        <w:t>Faculty member click the</w:t>
+      </w:r>
+      <w:r>
+        <w:rPr>
+          <w:rFonts w:ascii="Times New Roman" w:hAnsi="Times New Roman" w:cs="Times New Roman"/>
+          <w:sz w:val="24"/>
+          <w:szCs w:val="24"/>
+        </w:rPr>
+        <w:t xml:space="preserve"> </w:t>
+      </w:r>
+      <w:r>
+        <w:rPr>
+          <w:rFonts w:ascii="Times New Roman" w:hAnsi="Times New Roman" w:cs="Times New Roman"/>
+          <w:sz w:val="24"/>
+          <w:szCs w:val="24"/>
+          <w:u w:val="single"/>
+        </w:rPr>
+        <w:t>Delete</w:t>
+      </w:r>
+      <w:r>
+        <w:rPr>
+          <w:rFonts w:ascii="Times New Roman" w:hAnsi="Times New Roman" w:cs="Times New Roman"/>
+          <w:sz w:val="24"/>
+          <w:szCs w:val="24"/>
+          <w:u w:val="single"/>
+        </w:rPr>
+        <w:t xml:space="preserve"> Faculty </w:t>
+      </w:r>
+      <w:r>
+        <w:rPr>
+          <w:rFonts w:ascii="Times New Roman" w:hAnsi="Times New Roman" w:cs="Times New Roman"/>
+          <w:sz w:val="24"/>
+          <w:szCs w:val="24"/>
+        </w:rPr>
+        <w:t>tab, fill out all the input fields and</w:t>
+      </w:r>
+      <w:r>
+        <w:rPr>
+          <w:rFonts w:ascii="Times New Roman" w:hAnsi="Times New Roman" w:cs="Times New Roman"/>
+          <w:sz w:val="24"/>
+          <w:szCs w:val="24"/>
+        </w:rPr>
+        <w:t xml:space="preserve"> click the </w:t>
+      </w:r>
+      <w:r>
+        <w:rPr>
+          <w:rFonts w:ascii="Times New Roman" w:hAnsi="Times New Roman" w:cs="Times New Roman"/>
+          <w:sz w:val="24"/>
+          <w:szCs w:val="24"/>
+          <w:u w:val="single"/>
+        </w:rPr>
+        <w:t>Delete</w:t>
+      </w:r>
+      <w:r>
+        <w:rPr>
+          <w:rFonts w:ascii="Times New Roman" w:hAnsi="Times New Roman" w:cs="Times New Roman"/>
+          <w:sz w:val="24"/>
+          <w:szCs w:val="24"/>
+          <w:u w:val="single"/>
+        </w:rPr>
+        <w:t xml:space="preserve"> Faculty</w:t>
+      </w:r>
+      <w:r>
+        <w:rPr>
+          <w:rFonts w:ascii="Times New Roman" w:hAnsi="Times New Roman" w:cs="Times New Roman"/>
+          <w:sz w:val="24"/>
+          <w:szCs w:val="24"/>
+        </w:rPr>
+        <w:t xml:space="preserve"> button. </w:t>
+      </w:r>
+      <w:r>
+        <w:rPr>
+          <w:rFonts w:ascii="Times New Roman" w:hAnsi="Times New Roman" w:cs="Times New Roman"/>
+          <w:sz w:val="24"/>
+          <w:szCs w:val="24"/>
+        </w:rPr>
+        <w:t>The status of your delete</w:t>
+      </w:r>
+      <w:r>
+        <w:rPr>
+          <w:rFonts w:ascii="Times New Roman" w:hAnsi="Times New Roman" w:cs="Times New Roman"/>
+          <w:sz w:val="24"/>
+          <w:szCs w:val="24"/>
+        </w:rPr>
+        <w:t xml:space="preserve"> will be displayed in the text panel belo</w:t>
+      </w:r>
+      <w:r>
+        <w:rPr>
+          <w:noProof/>
+        </w:rPr>
+        <w:t>w.</w:t>
+      </w:r>
+      <w:r>
+        <w:rPr>
+          <w:noProof/>
+        </w:rPr>
+        <w:drawing>
+          <wp:inline distT="0" distB="0" distL="0" distR="0" wp14:anchorId="29DA9398" wp14:editId="408ECAA1">
+            <wp:extent cx="5943600" cy="3341370"/>
+            <wp:effectExtent l="0" t="0" r="0" b="0"/>
+            <wp:docPr id="13" name="Picture 13"/>
+            <wp:cNvGraphicFramePr>
+              <a:graphicFrameLocks xmlns:a="http://schemas.openxmlformats.org/drawingml/2006/main" noChangeAspect="1"/>
+            </wp:cNvGraphicFramePr>
+            <a:graphic xmlns:a="http://schemas.openxmlformats.org/drawingml/2006/main">
+              <a:graphicData uri="http://schemas.openxmlformats.org/drawingml/2006/picture">
+                <pic:pic xmlns:pic="http://schemas.openxmlformats.org/drawingml/2006/picture">
+                  <pic:nvPicPr>
+                    <pic:cNvPr id="1" name=""/>
+                    <pic:cNvPicPr/>
+                  </pic:nvPicPr>
+                  <pic:blipFill>
+                    <a:blip r:embed="rId17"/>
+                    <a:stretch>
+                      <a:fillRect/>
+                    </a:stretch>
+                  </pic:blipFill>
+                  <pic:spPr>
+                    <a:xfrm>
+                      <a:off x="0" y="0"/>
+                      <a:ext cx="5943600" cy="3341370"/>
+                    </a:xfrm>
+                    <a:prstGeom prst="rect">
+                      <a:avLst/>
+                    </a:prstGeom>
+                  </pic:spPr>
+                </pic:pic>
+              </a:graphicData>
+            </a:graphic>
+          </wp:inline>
+        </w:drawing>
+      </w:r>
+    </w:p>
+    <w:p>
+      <w:pPr>
+        <w:rPr>
+          <w:rFonts w:ascii="Times New Roman" w:hAnsi="Times New Roman" w:cs="Times New Roman"/>
+          <w:sz w:val="24"/>
+          <w:szCs w:val="24"/>
+        </w:rPr>
+      </w:pPr>
+    </w:p>
+    <w:p>
+      <w:pPr>
+        <w:pStyle w:val="ListParagraph"/>
+        <w:numPr>
+          <w:ilvl w:val="0"/>
+          <w:numId w:val="1"/>
+        </w:numPr>
+        <w:rPr>
+          <w:rFonts w:ascii="Times New Roman" w:hAnsi="Times New Roman" w:cs="Times New Roman"/>
+          <w:sz w:val="24"/>
+          <w:szCs w:val="24"/>
+        </w:rPr>
+      </w:pPr>
+      <w:r>
+        <w:rPr>
+          <w:rFonts w:ascii="Times New Roman" w:hAnsi="Times New Roman" w:cs="Times New Roman"/>
+          <w:sz w:val="24"/>
+          <w:szCs w:val="24"/>
+        </w:rPr>
+        <w:lastRenderedPageBreak/>
+        <w:t xml:space="preserve">To </w:t>
+      </w:r>
+      <w:r>
+        <w:rPr>
+          <w:rFonts w:ascii="Times New Roman" w:hAnsi="Times New Roman" w:cs="Times New Roman"/>
+          <w:sz w:val="24"/>
+          <w:szCs w:val="24"/>
+        </w:rPr>
+        <w:t xml:space="preserve">display the data that is in a certain table first click the </w:t>
+      </w:r>
+      <w:r>
+        <w:rPr>
+          <w:rFonts w:ascii="Times New Roman" w:hAnsi="Times New Roman" w:cs="Times New Roman"/>
+          <w:sz w:val="24"/>
+          <w:szCs w:val="24"/>
+          <w:u w:val="single"/>
+        </w:rPr>
+        <w:t>Display Information</w:t>
+      </w:r>
+      <w:r>
+        <w:rPr>
+          <w:rFonts w:ascii="Times New Roman" w:hAnsi="Times New Roman" w:cs="Times New Roman"/>
+          <w:sz w:val="24"/>
+          <w:szCs w:val="24"/>
+        </w:rPr>
+        <w:t xml:space="preserve"> tab.</w:t>
+      </w:r>
+      <w:r>
+        <w:rPr>
+          <w:rFonts w:ascii="Times New Roman" w:hAnsi="Times New Roman" w:cs="Times New Roman"/>
+          <w:sz w:val="24"/>
+          <w:szCs w:val="24"/>
+        </w:rPr>
+        <w:t xml:space="preserve"> Select the table that you wish </w:t>
+      </w:r>
+      <w:r>
+        <w:rPr>
+          <w:rFonts w:ascii="Times New Roman" w:hAnsi="Times New Roman" w:cs="Times New Roman"/>
+          <w:sz w:val="24"/>
+          <w:szCs w:val="24"/>
+        </w:rPr>
+        <w:t xml:space="preserve">to </w:t>
+      </w:r>
+      <w:r>
+        <w:rPr>
+          <w:rFonts w:ascii="Times New Roman" w:hAnsi="Times New Roman" w:cs="Times New Roman"/>
+          <w:sz w:val="24"/>
+          <w:szCs w:val="24"/>
+        </w:rPr>
+        <w:t xml:space="preserve">view by selecting it in the drop down menu and click </w:t>
+      </w:r>
+      <w:r>
+        <w:rPr>
+          <w:rFonts w:ascii="Times New Roman" w:hAnsi="Times New Roman" w:cs="Times New Roman"/>
+          <w:sz w:val="24"/>
+          <w:szCs w:val="24"/>
+        </w:rPr>
+        <w:t xml:space="preserve">the </w:t>
+      </w:r>
+      <w:r>
+        <w:rPr>
+          <w:rFonts w:ascii="Times New Roman" w:hAnsi="Times New Roman" w:cs="Times New Roman"/>
+          <w:sz w:val="24"/>
+          <w:szCs w:val="24"/>
+          <w:u w:val="single"/>
+        </w:rPr>
+        <w:t>Display</w:t>
+      </w:r>
+      <w:r>
+        <w:rPr>
+          <w:rFonts w:ascii="Times New Roman" w:hAnsi="Times New Roman" w:cs="Times New Roman"/>
+          <w:sz w:val="24"/>
+          <w:szCs w:val="24"/>
+        </w:rPr>
+        <w:t xml:space="preserve"> button; the data will then be displayed in the text panel below. If you wish to view another table simple click the </w:t>
+      </w:r>
+      <w:r>
+        <w:rPr>
+          <w:rFonts w:ascii="Times New Roman" w:hAnsi="Times New Roman" w:cs="Times New Roman"/>
+          <w:sz w:val="24"/>
+          <w:szCs w:val="24"/>
+          <w:u w:val="single"/>
+        </w:rPr>
+        <w:t>Clear</w:t>
+      </w:r>
+      <w:r>
+        <w:rPr>
+          <w:rFonts w:ascii="Times New Roman" w:hAnsi="Times New Roman" w:cs="Times New Roman"/>
+          <w:sz w:val="24"/>
+          <w:szCs w:val="24"/>
+        </w:rPr>
+        <w:t xml:space="preserve"> button (which will clear the results in the text panel) and follow the previous instructions for displaying a table.</w:t>
+      </w:r>
+    </w:p>
+    <w:p>
+      <w:pPr>
+        <w:pStyle w:val="ListParagraph"/>
+        <w:rPr>
+          <w:rFonts w:ascii="Times New Roman" w:hAnsi="Times New Roman" w:cs="Times New Roman"/>
+          <w:sz w:val="24"/>
+          <w:szCs w:val="24"/>
+        </w:rPr>
+      </w:pPr>
+    </w:p>
+    <w:p>
+      <w:pPr>
+        <w:pStyle w:val="ListParagraph"/>
+        <w:rPr>
+          <w:rFonts w:ascii="Times New Roman" w:hAnsi="Times New Roman" w:cs="Times New Roman"/>
+          <w:sz w:val="24"/>
+          <w:szCs w:val="24"/>
+        </w:rPr>
+      </w:pPr>
+      <w:r>
+        <w:rPr>
+          <w:noProof/>
+        </w:rPr>
+        <w:drawing>
+          <wp:inline distT="0" distB="0" distL="0" distR="0" wp14:anchorId="31785E4D" wp14:editId="4EB2F7C3">
+            <wp:extent cx="5943600" cy="3341370"/>
+            <wp:effectExtent l="0" t="0" r="0" b="0"/>
+            <wp:docPr id="15" name="Picture 15"/>
+            <wp:cNvGraphicFramePr>
+              <a:graphicFrameLocks xmlns:a="http://schemas.openxmlformats.org/drawingml/2006/main" noChangeAspect="1"/>
+            </wp:cNvGraphicFramePr>
+            <a:graphic xmlns:a="http://schemas.openxmlformats.org/drawingml/2006/main">
+              <a:graphicData uri="http://schemas.openxmlformats.org/drawingml/2006/picture">
+                <pic:pic xmlns:pic="http://schemas.openxmlformats.org/drawingml/2006/picture">
+                  <pic:nvPicPr>
+                    <pic:cNvPr id="1" name=""/>
+                    <pic:cNvPicPr/>
+                  </pic:nvPicPr>
+                  <pic:blipFill>
+                    <a:blip r:embed="rId18"/>
+                    <a:stretch>
+                      <a:fillRect/>
+                    </a:stretch>
+                  </pic:blipFill>
+                  <pic:spPr>
+                    <a:xfrm>
+                      <a:off x="0" y="0"/>
+                      <a:ext cx="5943600" cy="3341370"/>
+                    </a:xfrm>
+                    <a:prstGeom prst="rect">
+                      <a:avLst/>
+                    </a:prstGeom>
+                  </pic:spPr>
+                </pic:pic>
+              </a:graphicData>
+            </a:graphic>
+          </wp:inline>
+        </w:drawing>
       </w:r>
       <w:bookmarkStart w:id="0" w:name="_GoBack"/>
       <w:bookmarkEnd w:id="0"/>
@@ -8958,9 +10106,9 @@
 <file path=word/numbering.xml><?xml version="1.0" encoding="utf-8"?>
 <w:numbering xmlns:wpc="http://schemas.microsoft.com/office/word/2010/wordprocessingCanvas" xmlns:mc="http://schemas.openxmlformats.org/markup-compatibility/2006" xmlns:o="urn:schemas-microsoft-com:office:office" xmlns:r="http://schemas.openxmlformats.org/officeDocument/2006/relationships" xmlns:m="http://schemas.openxmlformats.org/officeDocument/2006/math" xmlns:v="urn:schemas-microsoft-com:vml" xmlns:wp14="http://schemas.microsoft.com/office/word/2010/wordprocessingDrawing" xmlns:wp="http://schemas.openxmlformats.org/drawingml/2006/wordprocessingDrawing" xmlns:w10="urn:schemas-microsoft-com:office:word" xmlns:w="http://schemas.openxmlformats.org/wordprocessingml/2006/main" xmlns:w14="http://schemas.microsoft.com/office/word/2010/wordml" xmlns:w15="http://schemas.microsoft.com/office/word/2012/wordml" xmlns:wpg="http://schemas.microsoft.com/office/word/2010/wordprocessingGroup" xmlns:wpi="http://schemas.microsoft.com/office/word/2010/wordprocessingInk" xmlns:wne="http://schemas.microsoft.com/office/word/2006/wordml" xmlns:wps="http://schemas.microsoft.com/office/word/2010/wordprocessingShape" mc:Ignorable="w14 w15 wp14">
   <w:abstractNum w:abstractNumId="0">
-    <w:nsid w:val="29AE23B1"/>
+    <w:nsid w:val="26B80F36"/>
     <w:multiLevelType w:val="hybridMultilevel"/>
-    <w:tmpl w:val="049AE37A"/>
+    <w:tmpl w:val="92369536"/>
     <w:lvl w:ilvl="0" w:tplc="0409000F">
       <w:start w:val="1"/>
       <w:numFmt w:val="decimal"/>
@@ -9046,7 +10194,99 @@
       </w:pPr>
     </w:lvl>
   </w:abstractNum>
+  <w:abstractNum w:abstractNumId="1">
+    <w:nsid w:val="29AE23B1"/>
+    <w:multiLevelType w:val="hybridMultilevel"/>
+    <w:tmpl w:val="44D4E6C8"/>
+    <w:lvl w:ilvl="0" w:tplc="0409000F">
+      <w:start w:val="1"/>
+      <w:numFmt w:val="decimal"/>
+      <w:lvlText w:val="%1."/>
+      <w:lvlJc w:val="left"/>
+      <w:pPr>
+        <w:ind w:left="720" w:hanging="360"/>
+      </w:pPr>
+      <w:rPr>
+        <w:rFonts w:hint="default"/>
+      </w:rPr>
+    </w:lvl>
+    <w:lvl w:ilvl="1" w:tplc="04090019" w:tentative="1">
+      <w:start w:val="1"/>
+      <w:numFmt w:val="lowerLetter"/>
+      <w:lvlText w:val="%2."/>
+      <w:lvlJc w:val="left"/>
+      <w:pPr>
+        <w:ind w:left="1440" w:hanging="360"/>
+      </w:pPr>
+    </w:lvl>
+    <w:lvl w:ilvl="2" w:tplc="0409001B" w:tentative="1">
+      <w:start w:val="1"/>
+      <w:numFmt w:val="lowerRoman"/>
+      <w:lvlText w:val="%3."/>
+      <w:lvlJc w:val="right"/>
+      <w:pPr>
+        <w:ind w:left="2160" w:hanging="180"/>
+      </w:pPr>
+    </w:lvl>
+    <w:lvl w:ilvl="3" w:tplc="0409000F" w:tentative="1">
+      <w:start w:val="1"/>
+      <w:numFmt w:val="decimal"/>
+      <w:lvlText w:val="%4."/>
+      <w:lvlJc w:val="left"/>
+      <w:pPr>
+        <w:ind w:left="2880" w:hanging="360"/>
+      </w:pPr>
+    </w:lvl>
+    <w:lvl w:ilvl="4" w:tplc="04090019" w:tentative="1">
+      <w:start w:val="1"/>
+      <w:numFmt w:val="lowerLetter"/>
+      <w:lvlText w:val="%5."/>
+      <w:lvlJc w:val="left"/>
+      <w:pPr>
+        <w:ind w:left="3600" w:hanging="360"/>
+      </w:pPr>
+    </w:lvl>
+    <w:lvl w:ilvl="5" w:tplc="0409001B" w:tentative="1">
+      <w:start w:val="1"/>
+      <w:numFmt w:val="lowerRoman"/>
+      <w:lvlText w:val="%6."/>
+      <w:lvlJc w:val="right"/>
+      <w:pPr>
+        <w:ind w:left="4320" w:hanging="180"/>
+      </w:pPr>
+    </w:lvl>
+    <w:lvl w:ilvl="6" w:tplc="0409000F" w:tentative="1">
+      <w:start w:val="1"/>
+      <w:numFmt w:val="decimal"/>
+      <w:lvlText w:val="%7."/>
+      <w:lvlJc w:val="left"/>
+      <w:pPr>
+        <w:ind w:left="5040" w:hanging="360"/>
+      </w:pPr>
+    </w:lvl>
+    <w:lvl w:ilvl="7" w:tplc="04090019" w:tentative="1">
+      <w:start w:val="1"/>
+      <w:numFmt w:val="lowerLetter"/>
+      <w:lvlText w:val="%8."/>
+      <w:lvlJc w:val="left"/>
+      <w:pPr>
+        <w:ind w:left="5760" w:hanging="360"/>
+      </w:pPr>
+    </w:lvl>
+    <w:lvl w:ilvl="8" w:tplc="0409001B" w:tentative="1">
+      <w:start w:val="1"/>
+      <w:numFmt w:val="lowerRoman"/>
+      <w:lvlText w:val="%9."/>
+      <w:lvlJc w:val="right"/>
+      <w:pPr>
+        <w:ind w:left="6480" w:hanging="180"/>
+      </w:pPr>
+    </w:lvl>
+  </w:abstractNum>
   <w:num w:numId="1">
+    <w:abstractNumId w:val="1"/>
+  </w:num>
+  <w:num w:numId="2">
     <w:abstractNumId w:val="0"/>
   </w:num>
 </w:numbering>

</xml_diff>